<commit_message>
Stijl Document gemaakt. En de fout in mijn naam aangepast.
</commit_message>
<xml_diff>
--- a/Conventie-document-amo1O.docx
+++ b/Conventie-document-amo1O.docx
@@ -178,17 +178,17 @@
           <w:sz w:val="36"/>
           <w:szCs w:val="36"/>
         </w:rPr>
-        <w:t xml:space="preserve">Jules </w:t>
-      </w:r>
-      <w:proofErr w:type="spellStart"/>
+        <w:t>Jules Mon</w:t>
+      </w:r>
+      <w:bookmarkStart w:id="0" w:name="_GoBack"/>
+      <w:bookmarkEnd w:id="0"/>
       <w:r>
         <w:rPr>
           <w:sz w:val="36"/>
           <w:szCs w:val="36"/>
         </w:rPr>
-        <w:t>Monts</w:t>
-      </w:r>
-      <w:proofErr w:type="spellEnd"/>
+        <w:t>s</w:t>
+      </w:r>
     </w:p>
     <w:p>
       <w:pPr>
@@ -522,7 +522,7 @@
           <w:szCs w:val="28"/>
         </w:rPr>
       </w:pPr>
-      <w:bookmarkStart w:id="0" w:name="_Toc474741144"/>
+      <w:bookmarkStart w:id="1" w:name="_Toc474741144"/>
       <w:r>
         <w:rPr>
           <w:rFonts w:ascii="Arial" w:hAnsi="Arial" w:cs="Arial"/>
@@ -532,7 +532,7 @@
         </w:rPr>
         <w:t>Algemeen</w:t>
       </w:r>
-      <w:bookmarkEnd w:id="0"/>
+      <w:bookmarkEnd w:id="1"/>
     </w:p>
     <w:p>
       <w:pPr>
@@ -927,7 +927,7 @@
           <w:szCs w:val="28"/>
         </w:rPr>
       </w:pPr>
-      <w:bookmarkStart w:id="1" w:name="_Toc474741145"/>
+      <w:bookmarkStart w:id="2" w:name="_Toc474741145"/>
       <w:r>
         <w:rPr>
           <w:rFonts w:ascii="Arial" w:hAnsi="Arial" w:cs="Arial"/>
@@ -937,7 +937,7 @@
         </w:rPr>
         <w:t>Klasse</w:t>
       </w:r>
-      <w:bookmarkEnd w:id="1"/>
+      <w:bookmarkEnd w:id="2"/>
       <w:r>
         <w:rPr>
           <w:rFonts w:ascii="Arial" w:hAnsi="Arial" w:cs="Arial"/>
@@ -947,8 +947,6 @@
         </w:rPr>
         <w:t xml:space="preserve"> &amp; Methods</w:t>
       </w:r>
-      <w:bookmarkStart w:id="2" w:name="_GoBack"/>
-      <w:bookmarkEnd w:id="2"/>
     </w:p>
     <w:p>
       <w:pPr>
@@ -1067,55 +1065,7 @@
           <w:sz w:val="24"/>
           <w:szCs w:val="24"/>
         </w:rPr>
-        <w:t>Een korte uitleg</w:t>
-      </w:r>
-      <w:r>
-        <w:rPr>
-          <w:rFonts w:ascii="Arial" w:hAnsi="Arial" w:cs="Arial"/>
-          <w:sz w:val="24"/>
-          <w:szCs w:val="24"/>
-        </w:rPr>
-        <w:t xml:space="preserve"> is</w:t>
-      </w:r>
-      <w:r>
-        <w:rPr>
-          <w:rFonts w:ascii="Arial" w:hAnsi="Arial" w:cs="Arial"/>
-          <w:sz w:val="24"/>
-          <w:szCs w:val="24"/>
-        </w:rPr>
-        <w:t xml:space="preserve"> aanwezig </w:t>
-      </w:r>
-      <w:r>
-        <w:rPr>
-          <w:rFonts w:ascii="Arial" w:hAnsi="Arial" w:cs="Arial"/>
-          <w:sz w:val="24"/>
-          <w:szCs w:val="24"/>
-        </w:rPr>
-        <w:t>boven</w:t>
-      </w:r>
-      <w:r>
-        <w:rPr>
-          <w:rFonts w:ascii="Arial" w:hAnsi="Arial" w:cs="Arial"/>
-          <w:sz w:val="24"/>
-          <w:szCs w:val="24"/>
-        </w:rPr>
-        <w:t xml:space="preserve"> het desbetreffende stuk code </w:t>
-      </w:r>
-      <w:r>
-        <w:rPr>
-          <w:rFonts w:ascii="Arial" w:hAnsi="Arial" w:cs="Arial"/>
-          <w:sz w:val="24"/>
-          <w:szCs w:val="24"/>
-        </w:rPr>
-        <w:t xml:space="preserve">om dit </w:t>
-      </w:r>
-      <w:r>
-        <w:rPr>
-          <w:rFonts w:ascii="Arial" w:hAnsi="Arial" w:cs="Arial"/>
-          <w:sz w:val="24"/>
-          <w:szCs w:val="24"/>
-        </w:rPr>
-        <w:t>nader te verklaren.</w:t>
+        <w:t>Een korte uitleg is aanwezig boven het desbetreffende stuk code om dit nader te verklaren.</w:t>
       </w:r>
     </w:p>
     <w:p>
@@ -1137,23 +1087,7 @@
           <w:sz w:val="24"/>
           <w:szCs w:val="24"/>
         </w:rPr>
-        <w:t xml:space="preserve">De commentaar die bij de code wordt geschreven zal in </w:t>
-      </w:r>
-      <w:r>
-        <w:rPr>
-          <w:rFonts w:ascii="Arial" w:hAnsi="Arial" w:cs="Arial"/>
-          <w:sz w:val="24"/>
-          <w:szCs w:val="24"/>
-        </w:rPr>
-        <w:t>het Engels geschreven worden</w:t>
-      </w:r>
-      <w:r>
-        <w:rPr>
-          <w:rFonts w:ascii="Arial" w:hAnsi="Arial" w:cs="Arial"/>
-          <w:sz w:val="24"/>
-          <w:szCs w:val="24"/>
-        </w:rPr>
-        <w:t>.</w:t>
+        <w:t>De commentaar die bij de code wordt geschreven zal in het Engels geschreven worden.</w:t>
       </w:r>
     </w:p>
     <w:p>
@@ -2604,7 +2538,7 @@
 </file>
 
 <file path=customXml/itemProps1.xml><?xml version="1.0" encoding="utf-8"?>
-<ds:datastoreItem xmlns:ds="http://schemas.openxmlformats.org/officeDocument/2006/customXml" ds:itemID="{A07BB476-B90F-43F3-A3FA-ADF2BF2724D2}">
+<ds:datastoreItem xmlns:ds="http://schemas.openxmlformats.org/officeDocument/2006/customXml" ds:itemID="{299E3DDC-2956-4FFD-BB5D-BEFBB2AF525C}">
   <ds:schemaRefs>
     <ds:schemaRef ds:uri="http://schemas.openxmlformats.org/officeDocument/2006/bibliography"/>
   </ds:schemaRefs>

</xml_diff>